<commit_message>
Work on size of images for data viz chapter
</commit_message>
<xml_diff>
--- a/word/data-viz.docx
+++ b/word/data-viz.docx
@@ -81,14 +81,14 @@
       <w:r>
         <w:drawing>
           <wp:inline>
-            <wp:extent cx="5334000" cy="10668000"/>
+            <wp:extent cx="5334000" cy="8534400"/>
             <wp:effectExtent b="0" l="0" r="0" t="0"/>
             <wp:docPr descr="" title="" id="21" name="Picture"/>
             <a:graphic>
               <a:graphicData uri="http://schemas.openxmlformats.org/drawingml/2006/picture">
                 <pic:pic>
                   <pic:nvPicPr>
-                    <pic:cNvPr descr="/Users/davidkeyes/Documents/Work/R%20Without%20Statistics/r-without-statistics/word/data-viz_files/figure-docx/unnamed-chunk-2-1.png" id="22" name="Picture"/>
+                    <pic:cNvPr descr="/Users/davidkeyes/Documents/Work/R%20Without%20Statistics/r-without-statistics/word/data-viz_files/figure-docx/unnamed-chunk-5-1.png" id="22" name="Picture"/>
                     <pic:cNvPicPr>
                       <a:picLocks noChangeArrowheads="1" noChangeAspect="1"/>
                     </pic:cNvPicPr>
@@ -102,7 +102,7 @@
                   <pic:spPr bwMode="auto">
                     <a:xfrm>
                       <a:off x="0" y="0"/>
-                      <a:ext cx="5334000" cy="10668000"/>
+                      <a:ext cx="5334000" cy="8534400"/>
                     </a:xfrm>
                     <a:prstGeom prst="rect">
                       <a:avLst/>
@@ -190,7 +190,7 @@
               <a:graphicData uri="http://schemas.openxmlformats.org/drawingml/2006/picture">
                 <pic:pic>
                   <pic:nvPicPr>
-                    <pic:cNvPr descr="/Users/davidkeyes/Documents/Work/R%20Without%20Statistics/r-without-statistics/word/data-viz_files/figure-docx/unnamed-chunk-3-1.png" id="25" name="Picture"/>
+                    <pic:cNvPr descr="/Users/davidkeyes/Documents/Work/R%20Without%20Statistics/r-without-statistics/word/data-viz_files/figure-docx/unnamed-chunk-6-1.png" id="25" name="Picture"/>
                     <pic:cNvPicPr>
                       <a:picLocks noChangeArrowheads="1" noChangeAspect="1"/>
                     </pic:cNvPicPr>
@@ -253,7 +253,7 @@
               <a:graphicData uri="http://schemas.openxmlformats.org/drawingml/2006/picture">
                 <pic:pic>
                   <pic:nvPicPr>
-                    <pic:cNvPr descr="/Users/davidkeyes/Documents/Work/R%20Without%20Statistics/r-without-statistics/word/data-viz_files/figure-docx/unnamed-chunk-4-1.png" id="28" name="Picture"/>
+                    <pic:cNvPr descr="/Users/davidkeyes/Documents/Work/R%20Without%20Statistics/r-without-statistics/word/data-viz_files/figure-docx/unnamed-chunk-7-1.png" id="28" name="Picture"/>
                     <pic:cNvPicPr>
                       <a:picLocks noChangeArrowheads="1" noChangeAspect="1"/>
                     </pic:cNvPicPr>
@@ -542,7 +542,7 @@
               <a:graphicData uri="http://schemas.openxmlformats.org/drawingml/2006/picture">
                 <pic:pic>
                   <pic:nvPicPr>
-                    <pic:cNvPr descr="/Users/davidkeyes/Documents/Work/R%20Without%20Statistics/r-without-statistics/word/data-viz_files/figure-docx/unnamed-chunk-6-1.png" id="34" name="Picture"/>
+                    <pic:cNvPr descr="/Users/davidkeyes/Documents/Work/R%20Without%20Statistics/r-without-statistics/word/data-viz_files/figure-docx/unnamed-chunk-9-1.png" id="34" name="Picture"/>
                     <pic:cNvPicPr>
                       <a:picLocks noChangeArrowheads="1" noChangeAspect="1"/>
                     </pic:cNvPicPr>
@@ -1109,7 +1109,7 @@
               <a:graphicData uri="http://schemas.openxmlformats.org/drawingml/2006/picture">
                 <pic:pic>
                   <pic:nvPicPr>
-                    <pic:cNvPr descr="/Users/davidkeyes/Documents/Work/R%20Without%20Statistics/r-without-statistics/word/data-viz_files/figure-docx/unnamed-chunk-8-1.png" id="38" name="Picture"/>
+                    <pic:cNvPr descr="/Users/davidkeyes/Documents/Work/R%20Without%20Statistics/r-without-statistics/word/data-viz_files/figure-docx/unnamed-chunk-11-1.png" id="38" name="Picture"/>
                     <pic:cNvPicPr>
                       <a:picLocks noChangeArrowheads="1" noChangeAspect="1"/>
                     </pic:cNvPicPr>
@@ -1164,7 +1164,7 @@
               <a:graphicData uri="http://schemas.openxmlformats.org/drawingml/2006/picture">
                 <pic:pic>
                   <pic:nvPicPr>
-                    <pic:cNvPr descr="/Users/davidkeyes/Documents/Work/R%20Without%20Statistics/r-without-statistics/word/data-viz_files/figure-docx/unnamed-chunk-9-1.png" id="41" name="Picture"/>
+                    <pic:cNvPr descr="/Users/davidkeyes/Documents/Work/R%20Without%20Statistics/r-without-statistics/word/data-viz_files/figure-docx/unnamed-chunk-12-1.png" id="41" name="Picture"/>
                     <pic:cNvPicPr>
                       <a:picLocks noChangeArrowheads="1" noChangeAspect="1"/>
                     </pic:cNvPicPr>
@@ -1459,7 +1459,7 @@
               <a:graphicData uri="http://schemas.openxmlformats.org/drawingml/2006/picture">
                 <pic:pic>
                   <pic:nvPicPr>
-                    <pic:cNvPr descr="/Users/davidkeyes/Documents/Work/R%20Without%20Statistics/r-without-statistics/word/data-viz_files/figure-docx/unnamed-chunk-10-1.png" id="44" name="Picture"/>
+                    <pic:cNvPr descr="/Users/davidkeyes/Documents/Work/R%20Without%20Statistics/r-without-statistics/word/data-viz_files/figure-docx/unnamed-chunk-13-1.png" id="44" name="Picture"/>
                     <pic:cNvPicPr>
                       <a:picLocks noChangeArrowheads="1" noChangeAspect="1"/>
                     </pic:cNvPicPr>
@@ -1707,7 +1707,7 @@
               <a:graphicData uri="http://schemas.openxmlformats.org/drawingml/2006/picture">
                 <pic:pic>
                   <pic:nvPicPr>
-                    <pic:cNvPr descr="/Users/davidkeyes/Documents/Work/R%20Without%20Statistics/r-without-statistics/word/data-viz_files/figure-docx/unnamed-chunk-11-1.png" id="47" name="Picture"/>
+                    <pic:cNvPr descr="/Users/davidkeyes/Documents/Work/R%20Without%20Statistics/r-without-statistics/word/data-viz_files/figure-docx/unnamed-chunk-14-1.png" id="47" name="Picture"/>
                     <pic:cNvPicPr>
                       <a:picLocks noChangeArrowheads="1" noChangeAspect="1"/>
                     </pic:cNvPicPr>
@@ -1984,7 +1984,7 @@
               <a:graphicData uri="http://schemas.openxmlformats.org/drawingml/2006/picture">
                 <pic:pic>
                   <pic:nvPicPr>
-                    <pic:cNvPr descr="/Users/davidkeyes/Documents/Work/R%20Without%20Statistics/r-without-statistics/word/data-viz_files/figure-docx/unnamed-chunk-12-1.png" id="50" name="Picture"/>
+                    <pic:cNvPr descr="/Users/davidkeyes/Documents/Work/R%20Without%20Statistics/r-without-statistics/word/data-viz_files/figure-docx/unnamed-chunk-15-1.png" id="50" name="Picture"/>
                     <pic:cNvPicPr>
                       <a:picLocks noChangeArrowheads="1" noChangeAspect="1"/>
                     </pic:cNvPicPr>
@@ -2212,7 +2212,7 @@
               <a:graphicData uri="http://schemas.openxmlformats.org/drawingml/2006/picture">
                 <pic:pic>
                   <pic:nvPicPr>
-                    <pic:cNvPr descr="/Users/davidkeyes/Documents/Work/R%20Without%20Statistics/r-without-statistics/word/data-viz_files/figure-docx/unnamed-chunk-13-1.png" id="53" name="Picture"/>
+                    <pic:cNvPr descr="/Users/davidkeyes/Documents/Work/R%20Without%20Statistics/r-without-statistics/word/data-viz_files/figure-docx/unnamed-chunk-16-1.png" id="53" name="Picture"/>
                     <pic:cNvPicPr>
                       <a:picLocks noChangeArrowheads="1" noChangeAspect="1"/>
                     </pic:cNvPicPr>
@@ -2499,7 +2499,7 @@
               <a:graphicData uri="http://schemas.openxmlformats.org/drawingml/2006/picture">
                 <pic:pic>
                   <pic:nvPicPr>
-                    <pic:cNvPr descr="/Users/davidkeyes/Documents/Work/R%20Without%20Statistics/r-without-statistics/word/data-viz_files/figure-docx/unnamed-chunk-14-1.png" id="56" name="Picture"/>
+                    <pic:cNvPr descr="/Users/davidkeyes/Documents/Work/R%20Without%20Statistics/r-without-statistics/word/data-viz_files/figure-docx/unnamed-chunk-17-1.png" id="56" name="Picture"/>
                     <pic:cNvPicPr>
                       <a:picLocks noChangeArrowheads="1" noChangeAspect="1"/>
                     </pic:cNvPicPr>
@@ -2790,7 +2790,7 @@
               <a:graphicData uri="http://schemas.openxmlformats.org/drawingml/2006/picture">
                 <pic:pic>
                   <pic:nvPicPr>
-                    <pic:cNvPr descr="/Users/davidkeyes/Documents/Work/R%20Without%20Statistics/r-without-statistics/word/data-viz_files/figure-docx/unnamed-chunk-15-1.png" id="59" name="Picture"/>
+                    <pic:cNvPr descr="/Users/davidkeyes/Documents/Work/R%20Without%20Statistics/r-without-statistics/word/data-viz_files/figure-docx/unnamed-chunk-18-1.png" id="59" name="Picture"/>
                     <pic:cNvPicPr>
                       <a:picLocks noChangeArrowheads="1" noChangeAspect="1"/>
                     </pic:cNvPicPr>
@@ -3117,7 +3117,7 @@
               <a:graphicData uri="http://schemas.openxmlformats.org/drawingml/2006/picture">
                 <pic:pic>
                   <pic:nvPicPr>
-                    <pic:cNvPr descr="/Users/davidkeyes/Documents/Work/R%20Without%20Statistics/r-without-statistics/word/data-viz_files/figure-docx/unnamed-chunk-16-1.png" id="62" name="Picture"/>
+                    <pic:cNvPr descr="/Users/davidkeyes/Documents/Work/R%20Without%20Statistics/r-without-statistics/word/data-viz_files/figure-docx/unnamed-chunk-19-1.png" id="62" name="Picture"/>
                     <pic:cNvPicPr>
                       <a:picLocks noChangeArrowheads="1" noChangeAspect="1"/>
                     </pic:cNvPicPr>
@@ -3976,7 +3976,7 @@
               <a:graphicData uri="http://schemas.openxmlformats.org/drawingml/2006/picture">
                 <pic:pic>
                   <pic:nvPicPr>
-                    <pic:cNvPr descr="/Users/davidkeyes/Documents/Work/R%20Without%20Statistics/r-without-statistics/word/data-viz_files/figure-docx/unnamed-chunk-19-1.png" id="66" name="Picture"/>
+                    <pic:cNvPr descr="/Users/davidkeyes/Documents/Work/R%20Without%20Statistics/r-without-statistics/word/data-viz_files/figure-docx/unnamed-chunk-22-1.png" id="66" name="Picture"/>
                     <pic:cNvPicPr>
                       <a:picLocks noChangeArrowheads="1" noChangeAspect="1"/>
                     </pic:cNvPicPr>
@@ -4396,7 +4396,7 @@
               <a:graphicData uri="http://schemas.openxmlformats.org/drawingml/2006/picture">
                 <pic:pic>
                   <pic:nvPicPr>
-                    <pic:cNvPr descr="/Users/davidkeyes/Documents/Work/R%20Without%20Statistics/r-without-statistics/word/data-viz_files/figure-docx/unnamed-chunk-20-1.png" id="69" name="Picture"/>
+                    <pic:cNvPr descr="/Users/davidkeyes/Documents/Work/R%20Without%20Statistics/r-without-statistics/word/data-viz_files/figure-docx/unnamed-chunk-23-1.png" id="69" name="Picture"/>
                     <pic:cNvPicPr>
                       <a:picLocks noChangeArrowheads="1" noChangeAspect="1"/>
                     </pic:cNvPicPr>
@@ -4975,7 +4975,7 @@
               <a:graphicData uri="http://schemas.openxmlformats.org/drawingml/2006/picture">
                 <pic:pic>
                   <pic:nvPicPr>
-                    <pic:cNvPr descr="/Users/davidkeyes/Documents/Work/R%20Without%20Statistics/r-without-statistics/word/data-viz_files/figure-docx/unnamed-chunk-21-1.png" id="72" name="Picture"/>
+                    <pic:cNvPr descr="/Users/davidkeyes/Documents/Work/R%20Without%20Statistics/r-without-statistics/word/data-viz_files/figure-docx/unnamed-chunk-24-1.png" id="72" name="Picture"/>
                     <pic:cNvPicPr>
                       <a:picLocks noChangeArrowheads="1" noChangeAspect="1"/>
                     </pic:cNvPicPr>
@@ -5632,7 +5632,7 @@
               <a:graphicData uri="http://schemas.openxmlformats.org/drawingml/2006/picture">
                 <pic:pic>
                   <pic:nvPicPr>
-                    <pic:cNvPr descr="/Users/davidkeyes/Documents/Work/R%20Without%20Statistics/r-without-statistics/word/data-viz_files/figure-docx/unnamed-chunk-22-1.png" id="75" name="Picture"/>
+                    <pic:cNvPr descr="/Users/davidkeyes/Documents/Work/R%20Without%20Statistics/r-without-statistics/word/data-viz_files/figure-docx/unnamed-chunk-25-1.png" id="75" name="Picture"/>
                     <pic:cNvPicPr>
                       <a:picLocks noChangeArrowheads="1" noChangeAspect="1"/>
                     </pic:cNvPicPr>
@@ -5722,7 +5722,7 @@
               <a:graphicData uri="http://schemas.openxmlformats.org/drawingml/2006/picture">
                 <pic:pic>
                   <pic:nvPicPr>
-                    <pic:cNvPr descr="/Users/davidkeyes/Documents/Work/R%20Without%20Statistics/r-without-statistics/word/data-viz_files/figure-docx/unnamed-chunk-23-1.png" id="78" name="Picture"/>
+                    <pic:cNvPr descr="/Users/davidkeyes/Documents/Work/R%20Without%20Statistics/r-without-statistics/word/data-viz_files/figure-docx/unnamed-chunk-26-1.png" id="78" name="Picture"/>
                     <pic:cNvPicPr>
                       <a:picLocks noChangeArrowheads="1" noChangeAspect="1"/>
                     </pic:cNvPicPr>
@@ -8071,7 +8071,7 @@
               <a:graphicData uri="http://schemas.openxmlformats.org/drawingml/2006/picture">
                 <pic:pic>
                   <pic:nvPicPr>
-                    <pic:cNvPr descr="/Users/davidkeyes/Documents/Work/R%20Without%20Statistics/r-without-statistics/word/data-viz_files/figure-docx/unnamed-chunk-24-1.png" id="81" name="Picture"/>
+                    <pic:cNvPr descr="/Users/davidkeyes/Documents/Work/R%20Without%20Statistics/r-without-statistics/word/data-viz_files/figure-docx/unnamed-chunk-27-1.png" id="81" name="Picture"/>
                     <pic:cNvPicPr>
                       <a:picLocks noChangeArrowheads="1" noChangeAspect="1"/>
                     </pic:cNvPicPr>
@@ -8187,7 +8187,7 @@
               <a:graphicData uri="http://schemas.openxmlformats.org/drawingml/2006/picture">
                 <pic:pic>
                   <pic:nvPicPr>
-                    <pic:cNvPr descr="/Users/davidkeyes/Documents/Work/R%20Without%20Statistics/r-without-statistics/word/data-viz_files/figure-docx/unnamed-chunk-25-1.png" id="84" name="Picture"/>
+                    <pic:cNvPr descr="/Users/davidkeyes/Documents/Work/R%20Without%20Statistics/r-without-statistics/word/data-viz_files/figure-docx/unnamed-chunk-28-1.png" id="84" name="Picture"/>
                     <pic:cNvPicPr>
                       <a:picLocks noChangeArrowheads="1" noChangeAspect="1"/>
                     </pic:cNvPicPr>
@@ -8740,7 +8740,7 @@
               <a:graphicData uri="http://schemas.openxmlformats.org/drawingml/2006/picture">
                 <pic:pic>
                   <pic:nvPicPr>
-                    <pic:cNvPr descr="/Users/davidkeyes/Documents/Work/R%20Without%20Statistics/r-without-statistics/word/data-viz_files/figure-docx/unnamed-chunk-29-1.png" id="87" name="Picture"/>
+                    <pic:cNvPr descr="/Users/davidkeyes/Documents/Work/R%20Without%20Statistics/r-without-statistics/word/data-viz_files/figure-docx/unnamed-chunk-32-1.png" id="87" name="Picture"/>
                     <pic:cNvPicPr>
                       <a:picLocks noChangeArrowheads="1" noChangeAspect="1"/>
                     </pic:cNvPicPr>
@@ -9112,7 +9112,7 @@
               <a:graphicData uri="http://schemas.openxmlformats.org/drawingml/2006/picture">
                 <pic:pic>
                   <pic:nvPicPr>
-                    <pic:cNvPr descr="/Users/davidkeyes/Documents/Work/R%20Without%20Statistics/r-without-statistics/word/data-viz_files/figure-docx/unnamed-chunk-31-1.png" id="90" name="Picture"/>
+                    <pic:cNvPr descr="/Users/davidkeyes/Documents/Work/R%20Without%20Statistics/r-without-statistics/word/data-viz_files/figure-docx/unnamed-chunk-34-1.png" id="90" name="Picture"/>
                     <pic:cNvPicPr>
                       <a:picLocks noChangeArrowheads="1" noChangeAspect="1"/>
                     </pic:cNvPicPr>

</xml_diff>